<commit_message>
update srs, bao cao
</commit_message>
<xml_diff>
--- a/document/srs.docx
+++ b/document/srs.docx
@@ -6426,36 +6426,21 @@
                 <w:szCs w:val="28"/>
               </w:rPr>
             </w:pPr>
-          </w:p>
-        </w:tc>
-      </w:tr>
-      <w:tr>
-        <w:tc>
-          <w:tcPr>
-            <w:tcW w:w="1885" w:type="dxa"/>
-          </w:tcPr>
-          <w:p>
-            <w:pPr>
-              <w:rPr>
-                <w:sz w:val="28"/>
-                <w:szCs w:val="28"/>
-              </w:rPr>
-            </w:pPr>
-            <w:r>
-              <w:rPr>
-                <w:sz w:val="28"/>
-                <w:szCs w:val="28"/>
-              </w:rPr>
-              <w:t>Business Rules</w:t>
-            </w:r>
-          </w:p>
-        </w:tc>
-        <w:tc>
-          <w:tcPr>
-            <w:tcW w:w="7465" w:type="dxa"/>
-          </w:tcPr>
-          <w:p>
-            <w:pPr>
+            <w:r>
+              <w:rPr>
+                <w:color w:val="000000"/>
+                <w:sz w:val="28"/>
+                <w:szCs w:val="28"/>
+              </w:rPr>
+              <w:t>Chọn Details.</w:t>
+            </w:r>
+          </w:p>
+          <w:p>
+            <w:pPr>
+              <w:numPr>
+                <w:ilvl w:val="0"/>
+                <w:numId w:val="6"/>
+              </w:numPr>
               <w:pBdr>
                 <w:top w:val="nil"/>
                 <w:left w:val="nil"/>
@@ -6464,13 +6449,49 @@
                 <w:between w:val="nil"/>
               </w:pBdr>
               <w:spacing w:after="160" w:line="259" w:lineRule="auto"/>
-              <w:ind w:left="720"/>
               <w:rPr>
                 <w:color w:val="000000"/>
                 <w:sz w:val="28"/>
                 <w:szCs w:val="28"/>
               </w:rPr>
             </w:pPr>
+            <w:r>
+              <w:rPr>
+                <w:color w:val="000000"/>
+                <w:sz w:val="28"/>
+                <w:szCs w:val="28"/>
+              </w:rPr>
+              <w:t>Trang web chuyển hướng đến detail của Tour.</w:t>
+            </w:r>
+          </w:p>
+          <w:p>
+            <w:pPr>
+              <w:numPr>
+                <w:ilvl w:val="0"/>
+                <w:numId w:val="6"/>
+              </w:numPr>
+              <w:pBdr>
+                <w:top w:val="nil"/>
+                <w:left w:val="nil"/>
+                <w:bottom w:val="nil"/>
+                <w:right w:val="nil"/>
+                <w:between w:val="nil"/>
+              </w:pBdr>
+              <w:spacing w:after="160" w:line="259" w:lineRule="auto"/>
+              <w:rPr>
+                <w:color w:val="000000"/>
+                <w:sz w:val="28"/>
+                <w:szCs w:val="28"/>
+              </w:rPr>
+            </w:pPr>
+            <w:r>
+              <w:rPr>
+                <w:color w:val="000000"/>
+                <w:sz w:val="28"/>
+                <w:szCs w:val="28"/>
+              </w:rPr>
+              <w:t>Khách hàng chọn Book now để đặt tour.</w:t>
+            </w:r>
           </w:p>
         </w:tc>
       </w:tr>
@@ -8168,41 +8189,15 @@
                 <w:szCs w:val="28"/>
               </w:rPr>
             </w:pPr>
-          </w:p>
-        </w:tc>
-      </w:tr>
-      <w:tr>
-        <w:tc>
-          <w:tcPr>
-            <w:tcW w:w="1885" w:type="dxa"/>
-          </w:tcPr>
-          <w:p>
-            <w:pPr>
-              <w:rPr>
-                <w:sz w:val="28"/>
-                <w:szCs w:val="28"/>
-              </w:rPr>
-            </w:pPr>
-            <w:r>
-              <w:rPr>
-                <w:sz w:val="28"/>
-                <w:szCs w:val="28"/>
-              </w:rPr>
-              <w:t>Trigger</w:t>
-            </w:r>
-          </w:p>
-        </w:tc>
-        <w:tc>
-          <w:tcPr>
-            <w:tcW w:w="7465" w:type="dxa"/>
-          </w:tcPr>
-          <w:p>
-            <w:pPr>
-              <w:rPr>
-                <w:sz w:val="28"/>
-                <w:szCs w:val="28"/>
-              </w:rPr>
-            </w:pPr>
+            <w:r>
+              <w:rPr>
+                <w:sz w:val="28"/>
+                <w:szCs w:val="28"/>
+              </w:rPr>
+              <w:t>Must have.</w:t>
+            </w:r>
+            <w:bookmarkStart w:id="24" w:name="_GoBack"/>
+            <w:bookmarkEnd w:id="24"/>
           </w:p>
         </w:tc>
       </w:tr>
@@ -8375,51 +8370,6 @@
           </w:p>
         </w:tc>
       </w:tr>
-      <w:tr>
-        <w:tc>
-          <w:tcPr>
-            <w:tcW w:w="1885" w:type="dxa"/>
-          </w:tcPr>
-          <w:p>
-            <w:pPr>
-              <w:rPr>
-                <w:sz w:val="28"/>
-                <w:szCs w:val="28"/>
-              </w:rPr>
-            </w:pPr>
-            <w:r>
-              <w:rPr>
-                <w:sz w:val="28"/>
-                <w:szCs w:val="28"/>
-              </w:rPr>
-              <w:t>Business Rules</w:t>
-            </w:r>
-          </w:p>
-        </w:tc>
-        <w:tc>
-          <w:tcPr>
-            <w:tcW w:w="7465" w:type="dxa"/>
-          </w:tcPr>
-          <w:p>
-            <w:pPr>
-              <w:pBdr>
-                <w:top w:val="nil"/>
-                <w:left w:val="nil"/>
-                <w:bottom w:val="nil"/>
-                <w:right w:val="nil"/>
-                <w:between w:val="nil"/>
-              </w:pBdr>
-              <w:spacing w:after="160" w:line="259" w:lineRule="auto"/>
-              <w:ind w:left="720"/>
-              <w:rPr>
-                <w:color w:val="000000"/>
-                <w:sz w:val="28"/>
-                <w:szCs w:val="28"/>
-              </w:rPr>
-            </w:pPr>
-          </w:p>
-        </w:tc>
-      </w:tr>
     </w:tbl>
     <w:p>
       <w:pPr>
@@ -8430,13 +8380,13 @@
         </w:numPr>
         <w:ind w:left="720"/>
       </w:pPr>
-      <w:bookmarkStart w:id="24" w:name="_yhmtsjx2otvf" w:colFirst="0" w:colLast="0"/>
-      <w:bookmarkStart w:id="25" w:name="_Toc104122835"/>
-      <w:bookmarkEnd w:id="24"/>
+      <w:bookmarkStart w:id="25" w:name="_yhmtsjx2otvf" w:colFirst="0" w:colLast="0"/>
+      <w:bookmarkStart w:id="26" w:name="_Toc104122835"/>
+      <w:bookmarkEnd w:id="25"/>
       <w:r>
         <w:t>Create user</w:t>
       </w:r>
-      <w:bookmarkEnd w:id="25"/>
+      <w:bookmarkEnd w:id="26"/>
     </w:p>
     <w:tbl>
       <w:tblPr>
@@ -8908,14 +8858,14 @@
         </w:numPr>
         <w:ind w:left="720"/>
       </w:pPr>
-      <w:bookmarkStart w:id="26" w:name="_tdjes1cuqhgi" w:colFirst="0" w:colLast="0"/>
-      <w:bookmarkStart w:id="27" w:name="_Toc104122836"/>
-      <w:bookmarkEnd w:id="26"/>
+      <w:bookmarkStart w:id="27" w:name="_tdjes1cuqhgi" w:colFirst="0" w:colLast="0"/>
+      <w:bookmarkStart w:id="28" w:name="_Toc104122836"/>
+      <w:bookmarkEnd w:id="27"/>
       <w:r>
         <w:lastRenderedPageBreak/>
         <w:t>Get user by ID</w:t>
       </w:r>
-      <w:bookmarkEnd w:id="27"/>
+      <w:bookmarkEnd w:id="28"/>
       <w:r>
         <w:br/>
       </w:r>
@@ -9400,13 +9350,13 @@
         </w:numPr>
         <w:ind w:left="720"/>
       </w:pPr>
-      <w:bookmarkStart w:id="28" w:name="_4pli5vo0hns5" w:colFirst="0" w:colLast="0"/>
-      <w:bookmarkStart w:id="29" w:name="_Toc104122837"/>
-      <w:bookmarkEnd w:id="28"/>
+      <w:bookmarkStart w:id="29" w:name="_4pli5vo0hns5" w:colFirst="0" w:colLast="0"/>
+      <w:bookmarkStart w:id="30" w:name="_Toc104122837"/>
+      <w:bookmarkEnd w:id="29"/>
       <w:r>
         <w:t>Update user</w:t>
       </w:r>
-      <w:bookmarkEnd w:id="29"/>
+      <w:bookmarkEnd w:id="30"/>
     </w:p>
     <w:tbl>
       <w:tblPr>
@@ -9880,8 +9830,8 @@
       </w:tr>
     </w:tbl>
     <w:p>
-      <w:bookmarkStart w:id="30" w:name="_azl72wy4nsey" w:colFirst="0" w:colLast="0"/>
-      <w:bookmarkEnd w:id="30"/>
+      <w:bookmarkStart w:id="31" w:name="_azl72wy4nsey" w:colFirst="0" w:colLast="0"/>
+      <w:bookmarkEnd w:id="31"/>
     </w:p>
     <w:p>
       <w:pPr>
@@ -9892,14 +9842,14 @@
         </w:numPr>
         <w:ind w:left="720"/>
       </w:pPr>
-      <w:bookmarkStart w:id="31" w:name="_5qj34anvqbsv" w:colFirst="0" w:colLast="0"/>
-      <w:bookmarkStart w:id="32" w:name="_Toc104122838"/>
-      <w:bookmarkEnd w:id="31"/>
+      <w:bookmarkStart w:id="32" w:name="_5qj34anvqbsv" w:colFirst="0" w:colLast="0"/>
+      <w:bookmarkStart w:id="33" w:name="_Toc104122838"/>
+      <w:bookmarkEnd w:id="32"/>
       <w:r>
         <w:lastRenderedPageBreak/>
         <w:t>Delete user</w:t>
       </w:r>
-      <w:bookmarkEnd w:id="32"/>
+      <w:bookmarkEnd w:id="33"/>
     </w:p>
     <w:tbl>
       <w:tblPr>
@@ -10147,44 +10097,6 @@
       </w:tr>
       <w:tr>
         <w:trPr>
-          <w:trHeight w:val="350"/>
-        </w:trPr>
-        <w:tc>
-          <w:tcPr>
-            <w:tcW w:w="1885" w:type="dxa"/>
-          </w:tcPr>
-          <w:p>
-            <w:pPr>
-              <w:rPr>
-                <w:sz w:val="28"/>
-                <w:szCs w:val="28"/>
-              </w:rPr>
-            </w:pPr>
-            <w:r>
-              <w:rPr>
-                <w:sz w:val="28"/>
-                <w:szCs w:val="28"/>
-              </w:rPr>
-              <w:t>Trigger</w:t>
-            </w:r>
-          </w:p>
-        </w:tc>
-        <w:tc>
-          <w:tcPr>
-            <w:tcW w:w="7465" w:type="dxa"/>
-          </w:tcPr>
-          <w:p>
-            <w:pPr>
-              <w:rPr>
-                <w:sz w:val="28"/>
-                <w:szCs w:val="28"/>
-              </w:rPr>
-            </w:pPr>
-          </w:p>
-        </w:tc>
-      </w:tr>
-      <w:tr>
-        <w:trPr>
           <w:trHeight w:val="700"/>
         </w:trPr>
         <w:tc>
@@ -10410,13 +10322,13 @@
         </w:numPr>
         <w:ind w:left="360"/>
       </w:pPr>
-      <w:bookmarkStart w:id="33" w:name="_6crk9bfvkdjl" w:colFirst="0" w:colLast="0"/>
-      <w:bookmarkStart w:id="34" w:name="_Toc104122839"/>
-      <w:bookmarkEnd w:id="33"/>
+      <w:bookmarkStart w:id="34" w:name="_6crk9bfvkdjl" w:colFirst="0" w:colLast="0"/>
+      <w:bookmarkStart w:id="35" w:name="_Toc104122839"/>
+      <w:bookmarkEnd w:id="34"/>
       <w:r>
         <w:t>All roles</w:t>
       </w:r>
-      <w:bookmarkEnd w:id="34"/>
+      <w:bookmarkEnd w:id="35"/>
     </w:p>
     <w:p>
       <w:pPr>
@@ -10426,13 +10338,16 @@
           <w:numId w:val="4"/>
         </w:numPr>
       </w:pPr>
-      <w:bookmarkStart w:id="35" w:name="_srzu7l5r09dj" w:colFirst="0" w:colLast="0"/>
-      <w:bookmarkStart w:id="36" w:name="_Toc104122840"/>
-      <w:bookmarkEnd w:id="35"/>
+      <w:bookmarkStart w:id="36" w:name="_srzu7l5r09dj" w:colFirst="0" w:colLast="0"/>
+      <w:bookmarkStart w:id="37" w:name="_Toc104122840"/>
+      <w:bookmarkEnd w:id="36"/>
       <w:r>
         <w:t>Get all tours</w:t>
       </w:r>
-      <w:bookmarkEnd w:id="36"/>
+      <w:bookmarkEnd w:id="37"/>
+      <w:r>
+        <w:t xml:space="preserve"> DONE *</w:t>
+      </w:r>
     </w:p>
     <w:tbl>
       <w:tblPr>
@@ -10583,7 +10498,21 @@
                 <w:sz w:val="28"/>
                 <w:szCs w:val="28"/>
               </w:rPr>
-              <w:t>Admin dùng chức năng này để xem tất cả các tours</w:t>
+              <w:t>Admin</w:t>
+            </w:r>
+            <w:r>
+              <w:rPr>
+                <w:sz w:val="28"/>
+                <w:szCs w:val="28"/>
+              </w:rPr>
+              <w:t>, User</w:t>
+            </w:r>
+            <w:r>
+              <w:rPr>
+                <w:sz w:val="28"/>
+                <w:szCs w:val="28"/>
+              </w:rPr>
+              <w:t xml:space="preserve"> dùng chức năng này để xem tất cả các tours</w:t>
             </w:r>
           </w:p>
         </w:tc>
@@ -10668,44 +10597,13 @@
                 <w:szCs w:val="28"/>
               </w:rPr>
             </w:pPr>
-          </w:p>
-        </w:tc>
-      </w:tr>
-      <w:tr>
-        <w:trPr>
-          <w:trHeight w:val="350"/>
-        </w:trPr>
-        <w:tc>
-          <w:tcPr>
-            <w:tcW w:w="1885" w:type="dxa"/>
-          </w:tcPr>
-          <w:p>
-            <w:pPr>
-              <w:rPr>
-                <w:sz w:val="28"/>
-                <w:szCs w:val="28"/>
-              </w:rPr>
-            </w:pPr>
-            <w:r>
-              <w:rPr>
-                <w:sz w:val="28"/>
-                <w:szCs w:val="28"/>
-              </w:rPr>
-              <w:t>Trigger</w:t>
-            </w:r>
-          </w:p>
-        </w:tc>
-        <w:tc>
-          <w:tcPr>
-            <w:tcW w:w="7465" w:type="dxa"/>
-          </w:tcPr>
-          <w:p>
-            <w:pPr>
-              <w:rPr>
-                <w:sz w:val="28"/>
-                <w:szCs w:val="28"/>
-              </w:rPr>
-            </w:pPr>
+            <w:r>
+              <w:rPr>
+                <w:sz w:val="28"/>
+                <w:szCs w:val="28"/>
+              </w:rPr>
+              <w:t>Must have.</w:t>
+            </w:r>
           </w:p>
         </w:tc>
       </w:tr>
@@ -10860,45 +10758,13 @@
                 <w:szCs w:val="28"/>
               </w:rPr>
             </w:pPr>
-          </w:p>
-        </w:tc>
-      </w:tr>
-      <w:tr>
-        <w:trPr>
-          <w:trHeight w:val="542"/>
-        </w:trPr>
-        <w:tc>
-          <w:tcPr>
-            <w:tcW w:w="1885" w:type="dxa"/>
-          </w:tcPr>
-          <w:p>
-            <w:pPr>
-              <w:rPr>
-                <w:sz w:val="28"/>
-                <w:szCs w:val="28"/>
-              </w:rPr>
-            </w:pPr>
-            <w:r>
-              <w:rPr>
-                <w:sz w:val="28"/>
-                <w:szCs w:val="28"/>
-              </w:rPr>
-              <w:t>Business Rules</w:t>
-            </w:r>
-          </w:p>
-        </w:tc>
-        <w:tc>
-          <w:tcPr>
-            <w:tcW w:w="7465" w:type="dxa"/>
-          </w:tcPr>
-          <w:p>
-            <w:pPr>
-              <w:ind w:left="720"/>
-              <w:rPr>
-                <w:sz w:val="28"/>
-                <w:szCs w:val="28"/>
-              </w:rPr>
-            </w:pPr>
+            <w:r>
+              <w:rPr>
+                <w:sz w:val="28"/>
+                <w:szCs w:val="28"/>
+              </w:rPr>
+              <w:t>Admin, User truy cập Home page để xem tất cả tour có tại trang web.</w:t>
+            </w:r>
           </w:p>
         </w:tc>
       </w:tr>
@@ -10911,14 +10777,13 @@
           <w:numId w:val="4"/>
         </w:numPr>
       </w:pPr>
-      <w:bookmarkStart w:id="37" w:name="_trx3yq9a054s" w:colFirst="0" w:colLast="0"/>
-      <w:bookmarkStart w:id="38" w:name="_Toc104122841"/>
-      <w:bookmarkEnd w:id="37"/>
+      <w:bookmarkStart w:id="38" w:name="_trx3yq9a054s" w:colFirst="0" w:colLast="0"/>
+      <w:bookmarkStart w:id="39" w:name="_Toc104122841"/>
+      <w:bookmarkEnd w:id="38"/>
       <w:r>
-        <w:lastRenderedPageBreak/>
         <w:t>Upload photo</w:t>
       </w:r>
-      <w:bookmarkEnd w:id="38"/>
+      <w:bookmarkEnd w:id="39"/>
     </w:p>
     <w:tbl>
       <w:tblPr>
@@ -11004,6 +10869,7 @@
                 <w:sz w:val="28"/>
                 <w:szCs w:val="28"/>
               </w:rPr>
+              <w:lastRenderedPageBreak/>
               <w:t>Use case Name</w:t>
             </w:r>
           </w:p>
@@ -11308,7 +11174,12 @@
           </w:tcPr>
           <w:p>
             <w:pPr>
-              <w:ind w:left="720"/>
+              <w:pStyle w:val="ListParagraph"/>
+              <w:numPr>
+                <w:ilvl w:val="2"/>
+                <w:numId w:val="4"/>
+              </w:numPr>
+              <w:ind w:left="796"/>
               <w:rPr>
                 <w:sz w:val="28"/>
                 <w:szCs w:val="28"/>
@@ -11326,16 +11197,16 @@
           <w:numId w:val="4"/>
         </w:numPr>
       </w:pPr>
-      <w:bookmarkStart w:id="39" w:name="_ioon9lp1ggz" w:colFirst="0" w:colLast="0"/>
-      <w:bookmarkStart w:id="40" w:name="_Toc104122842"/>
-      <w:bookmarkEnd w:id="39"/>
+      <w:bookmarkStart w:id="40" w:name="_ioon9lp1ggz" w:colFirst="0" w:colLast="0"/>
+      <w:bookmarkStart w:id="41" w:name="_Toc104122842"/>
+      <w:bookmarkEnd w:id="40"/>
       <w:r>
         <w:t>Update</w:t>
       </w:r>
       <w:r>
         <w:t xml:space="preserve"> password</w:t>
       </w:r>
-      <w:bookmarkEnd w:id="40"/>
+      <w:bookmarkEnd w:id="41"/>
       <w:r>
         <w:tab/>
       </w:r>
@@ -11877,14 +11748,16 @@
           <w:numId w:val="4"/>
         </w:numPr>
       </w:pPr>
-      <w:bookmarkStart w:id="41" w:name="_35lidqnnoedb" w:colFirst="0" w:colLast="0"/>
-      <w:bookmarkStart w:id="42" w:name="_Toc104122843"/>
-      <w:bookmarkEnd w:id="41"/>
+      <w:bookmarkStart w:id="42" w:name="_35lidqnnoedb" w:colFirst="0" w:colLast="0"/>
+      <w:bookmarkStart w:id="43" w:name="_Toc104122843"/>
+      <w:bookmarkEnd w:id="42"/>
       <w:r>
-        <w:lastRenderedPageBreak/>
         <w:t>Update info</w:t>
       </w:r>
-      <w:bookmarkEnd w:id="42"/>
+      <w:bookmarkEnd w:id="43"/>
+      <w:r>
+        <w:t xml:space="preserve"> DONE</w:t>
+      </w:r>
     </w:p>
     <w:tbl>
       <w:tblPr>
@@ -11970,6 +11843,7 @@
                 <w:sz w:val="28"/>
                 <w:szCs w:val="28"/>
               </w:rPr>
+              <w:lastRenderedPageBreak/>
               <w:t>Use case Name</w:t>
             </w:r>
           </w:p>
@@ -12277,12 +12151,129 @@
           </w:tcPr>
           <w:p>
             <w:pPr>
-              <w:ind w:left="720"/>
-              <w:rPr>
-                <w:sz w:val="28"/>
-                <w:szCs w:val="28"/>
-              </w:rPr>
-            </w:pPr>
+              <w:pStyle w:val="ListParagraph"/>
+              <w:numPr>
+                <w:ilvl w:val="2"/>
+                <w:numId w:val="4"/>
+              </w:numPr>
+              <w:ind w:left="796"/>
+              <w:rPr>
+                <w:sz w:val="28"/>
+                <w:szCs w:val="28"/>
+              </w:rPr>
+            </w:pPr>
+            <w:r>
+              <w:rPr>
+                <w:sz w:val="28"/>
+                <w:szCs w:val="28"/>
+              </w:rPr>
+              <w:t>Admin hoặc User truy nhấn vào Avatar tại trang Home page.</w:t>
+            </w:r>
+          </w:p>
+          <w:p>
+            <w:pPr>
+              <w:pStyle w:val="ListParagraph"/>
+              <w:numPr>
+                <w:ilvl w:val="2"/>
+                <w:numId w:val="4"/>
+              </w:numPr>
+              <w:ind w:left="796"/>
+              <w:rPr>
+                <w:sz w:val="28"/>
+                <w:szCs w:val="28"/>
+              </w:rPr>
+            </w:pPr>
+            <w:r>
+              <w:rPr>
+                <w:sz w:val="28"/>
+                <w:szCs w:val="28"/>
+              </w:rPr>
+              <w:t>Tại trang Your Account settings, chúng ta nhập các thông tin cần cập nhật (name, email, photo)</w:t>
+            </w:r>
+          </w:p>
+          <w:p>
+            <w:pPr>
+              <w:pStyle w:val="ListParagraph"/>
+              <w:numPr>
+                <w:ilvl w:val="2"/>
+                <w:numId w:val="4"/>
+              </w:numPr>
+              <w:ind w:left="796"/>
+              <w:rPr>
+                <w:sz w:val="28"/>
+                <w:szCs w:val="28"/>
+              </w:rPr>
+            </w:pPr>
+            <w:r>
+              <w:rPr>
+                <w:sz w:val="28"/>
+                <w:szCs w:val="28"/>
+              </w:rPr>
+              <w:t>Nhập thông tin mới vào name (Nếu cần).</w:t>
+            </w:r>
+          </w:p>
+          <w:p>
+            <w:pPr>
+              <w:pStyle w:val="ListParagraph"/>
+              <w:numPr>
+                <w:ilvl w:val="2"/>
+                <w:numId w:val="4"/>
+              </w:numPr>
+              <w:ind w:left="796"/>
+              <w:rPr>
+                <w:sz w:val="28"/>
+                <w:szCs w:val="28"/>
+              </w:rPr>
+            </w:pPr>
+            <w:r>
+              <w:rPr>
+                <w:sz w:val="28"/>
+                <w:szCs w:val="28"/>
+              </w:rPr>
+              <w:t>Nhập thông tin mới vào email (Nếu cần).</w:t>
+            </w:r>
+          </w:p>
+          <w:p>
+            <w:pPr>
+              <w:pStyle w:val="ListParagraph"/>
+              <w:numPr>
+                <w:ilvl w:val="2"/>
+                <w:numId w:val="4"/>
+              </w:numPr>
+              <w:ind w:left="796"/>
+              <w:rPr>
+                <w:sz w:val="28"/>
+                <w:szCs w:val="28"/>
+              </w:rPr>
+            </w:pPr>
+            <w:r>
+              <w:rPr>
+                <w:sz w:val="28"/>
+                <w:szCs w:val="28"/>
+              </w:rPr>
+              <w:t>Chọn Choose new photo để đổi ảnh đại diện (Nếu cần).</w:t>
+            </w:r>
+          </w:p>
+          <w:p>
+            <w:pPr>
+              <w:pStyle w:val="ListParagraph"/>
+              <w:numPr>
+                <w:ilvl w:val="2"/>
+                <w:numId w:val="4"/>
+              </w:numPr>
+              <w:ind w:left="796"/>
+              <w:rPr>
+                <w:sz w:val="28"/>
+                <w:szCs w:val="28"/>
+              </w:rPr>
+            </w:pPr>
+            <w:r>
+              <w:rPr>
+                <w:sz w:val="28"/>
+                <w:szCs w:val="28"/>
+              </w:rPr>
+              <w:t>Chọn Save settings để cập nhật lại thông tin.</w:t>
+            </w:r>
           </w:p>
         </w:tc>
       </w:tr>
@@ -12295,15 +12286,18 @@
           <w:numId w:val="4"/>
         </w:numPr>
       </w:pPr>
-      <w:bookmarkStart w:id="43" w:name="_60qi4slv9a4k" w:colFirst="0" w:colLast="0"/>
-      <w:bookmarkStart w:id="44" w:name="_Toc104122844"/>
-      <w:bookmarkEnd w:id="43"/>
+      <w:bookmarkStart w:id="44" w:name="_60qi4slv9a4k" w:colFirst="0" w:colLast="0"/>
+      <w:bookmarkStart w:id="45" w:name="_Toc104122844"/>
+      <w:bookmarkEnd w:id="44"/>
       <w:r>
         <w:t>Get personal info</w:t>
       </w:r>
-      <w:bookmarkEnd w:id="44"/>
+      <w:bookmarkEnd w:id="45"/>
       <w:r>
         <w:t xml:space="preserve">   </w:t>
+      </w:r>
+      <w:r>
+        <w:t>DONE</w:t>
       </w:r>
     </w:p>
     <w:tbl>
@@ -12412,6 +12406,13 @@
               </w:rPr>
               <w:t>Get personal info</w:t>
             </w:r>
+            <w:r>
+              <w:rPr>
+                <w:sz w:val="28"/>
+                <w:szCs w:val="28"/>
+              </w:rPr>
+              <w:t>.</w:t>
+            </w:r>
           </w:p>
         </w:tc>
       </w:tr>
@@ -12502,6 +12503,13 @@
               </w:rPr>
               <w:t>Admin, user</w:t>
             </w:r>
+            <w:r>
+              <w:rPr>
+                <w:sz w:val="28"/>
+                <w:szCs w:val="28"/>
+              </w:rPr>
+              <w:t>.</w:t>
+            </w:r>
           </w:p>
         </w:tc>
       </w:tr>
@@ -12546,6 +12554,13 @@
                 <w:szCs w:val="28"/>
               </w:rPr>
               <w:t>Must have</w:t>
+            </w:r>
+            <w:r>
+              <w:rPr>
+                <w:sz w:val="28"/>
+                <w:szCs w:val="28"/>
+              </w:rPr>
+              <w:t>.</w:t>
             </w:r>
           </w:p>
         </w:tc>
@@ -12697,12 +12712,45 @@
           </w:tcPr>
           <w:p>
             <w:pPr>
-              <w:ind w:left="720"/>
-              <w:rPr>
-                <w:sz w:val="28"/>
-                <w:szCs w:val="28"/>
-              </w:rPr>
-            </w:pPr>
+              <w:pStyle w:val="ListParagraph"/>
+              <w:numPr>
+                <w:ilvl w:val="2"/>
+                <w:numId w:val="4"/>
+              </w:numPr>
+              <w:ind w:left="796"/>
+              <w:rPr>
+                <w:sz w:val="28"/>
+                <w:szCs w:val="28"/>
+              </w:rPr>
+            </w:pPr>
+            <w:r>
+              <w:rPr>
+                <w:sz w:val="28"/>
+                <w:szCs w:val="28"/>
+              </w:rPr>
+              <w:t>Admin, User nhấn vào Avatar tại trang Home page.</w:t>
+            </w:r>
+          </w:p>
+          <w:p>
+            <w:pPr>
+              <w:pStyle w:val="ListParagraph"/>
+              <w:numPr>
+                <w:ilvl w:val="2"/>
+                <w:numId w:val="4"/>
+              </w:numPr>
+              <w:ind w:left="796"/>
+              <w:rPr>
+                <w:sz w:val="28"/>
+                <w:szCs w:val="28"/>
+              </w:rPr>
+            </w:pPr>
+            <w:r>
+              <w:rPr>
+                <w:sz w:val="28"/>
+                <w:szCs w:val="28"/>
+              </w:rPr>
+              <w:t>Xem thông tin của bản thân tại trang Your Account Settings.</w:t>
+            </w:r>
           </w:p>
         </w:tc>
       </w:tr>
@@ -12754,13 +12802,14 @@
           <w:numId w:val="4"/>
         </w:numPr>
       </w:pPr>
-      <w:bookmarkStart w:id="45" w:name="_rf5orsijyffr" w:colFirst="0" w:colLast="0"/>
-      <w:bookmarkStart w:id="46" w:name="_Toc104122845"/>
-      <w:bookmarkEnd w:id="45"/>
+      <w:bookmarkStart w:id="46" w:name="_rf5orsijyffr" w:colFirst="0" w:colLast="0"/>
+      <w:bookmarkStart w:id="47" w:name="_Toc104122845"/>
+      <w:bookmarkEnd w:id="46"/>
       <w:r>
+        <w:lastRenderedPageBreak/>
         <w:t>Delete account.</w:t>
       </w:r>
-      <w:bookmarkEnd w:id="46"/>
+      <w:bookmarkEnd w:id="47"/>
     </w:p>
     <w:tbl>
       <w:tblPr>
@@ -12936,7 +12985,6 @@
                 <w:sz w:val="28"/>
                 <w:szCs w:val="28"/>
               </w:rPr>
-              <w:lastRenderedPageBreak/>
               <w:t>Actor</w:t>
             </w:r>
           </w:p>
@@ -13233,13 +13281,13 @@
         </w:numPr>
         <w:ind w:left="360"/>
       </w:pPr>
-      <w:bookmarkStart w:id="47" w:name="_t6miq1jf4iap" w:colFirst="0" w:colLast="0"/>
-      <w:bookmarkStart w:id="48" w:name="_Toc104122846"/>
-      <w:bookmarkEnd w:id="47"/>
+      <w:bookmarkStart w:id="48" w:name="_t6miq1jf4iap" w:colFirst="0" w:colLast="0"/>
+      <w:bookmarkStart w:id="49" w:name="_Toc104122846"/>
+      <w:bookmarkEnd w:id="48"/>
       <w:r>
         <w:t>Admin, lead guide</w:t>
       </w:r>
-      <w:bookmarkEnd w:id="48"/>
+      <w:bookmarkEnd w:id="49"/>
     </w:p>
     <w:p>
       <w:pPr>
@@ -13249,13 +13297,13 @@
           <w:numId w:val="28"/>
         </w:numPr>
       </w:pPr>
-      <w:bookmarkStart w:id="49" w:name="_7gbb4eosdm7i" w:colFirst="0" w:colLast="0"/>
-      <w:bookmarkStart w:id="50" w:name="_Toc104122847"/>
-      <w:bookmarkEnd w:id="49"/>
+      <w:bookmarkStart w:id="50" w:name="_7gbb4eosdm7i" w:colFirst="0" w:colLast="0"/>
+      <w:bookmarkStart w:id="51" w:name="_Toc104122847"/>
+      <w:bookmarkEnd w:id="50"/>
       <w:r>
         <w:t>Create tour</w:t>
       </w:r>
-      <w:bookmarkEnd w:id="50"/>
+      <w:bookmarkEnd w:id="51"/>
     </w:p>
     <w:tbl>
       <w:tblPr>
@@ -13744,13 +13792,14 @@
           <w:numId w:val="28"/>
         </w:numPr>
       </w:pPr>
-      <w:bookmarkStart w:id="51" w:name="_1zwhskx4fy7" w:colFirst="0" w:colLast="0"/>
-      <w:bookmarkStart w:id="52" w:name="_Toc104122848"/>
-      <w:bookmarkEnd w:id="51"/>
+      <w:bookmarkStart w:id="52" w:name="_1zwhskx4fy7" w:colFirst="0" w:colLast="0"/>
+      <w:bookmarkStart w:id="53" w:name="_Toc104122848"/>
+      <w:bookmarkEnd w:id="52"/>
       <w:r>
+        <w:lastRenderedPageBreak/>
         <w:t>Update tour</w:t>
       </w:r>
-      <w:bookmarkEnd w:id="52"/>
+      <w:bookmarkEnd w:id="53"/>
     </w:p>
     <w:tbl>
       <w:tblPr>
@@ -13881,7 +13930,6 @@
                 <w:sz w:val="28"/>
                 <w:szCs w:val="28"/>
               </w:rPr>
-              <w:lastRenderedPageBreak/>
               <w:t>Description</w:t>
             </w:r>
           </w:p>
@@ -14239,13 +14287,13 @@
           <w:numId w:val="28"/>
         </w:numPr>
       </w:pPr>
-      <w:bookmarkStart w:id="53" w:name="_ja4vohc7nkrt" w:colFirst="0" w:colLast="0"/>
-      <w:bookmarkStart w:id="54" w:name="_Toc104122849"/>
-      <w:bookmarkEnd w:id="53"/>
+      <w:bookmarkStart w:id="54" w:name="_ja4vohc7nkrt" w:colFirst="0" w:colLast="0"/>
+      <w:bookmarkStart w:id="55" w:name="_Toc104122849"/>
+      <w:bookmarkEnd w:id="54"/>
       <w:r>
         <w:t>Delate tour</w:t>
       </w:r>
-      <w:bookmarkEnd w:id="54"/>
+      <w:bookmarkEnd w:id="55"/>
     </w:p>
     <w:tbl>
       <w:tblPr>
@@ -14734,29 +14782,29 @@
         </w:numPr>
         <w:ind w:left="360"/>
       </w:pPr>
-      <w:bookmarkStart w:id="55" w:name="_a7tig14rxk6h" w:colFirst="0" w:colLast="0"/>
-      <w:bookmarkStart w:id="56" w:name="_Toc104122850"/>
-      <w:bookmarkEnd w:id="55"/>
+      <w:bookmarkStart w:id="56" w:name="_a7tig14rxk6h" w:colFirst="0" w:colLast="0"/>
+      <w:bookmarkStart w:id="57" w:name="_Toc104122850"/>
+      <w:bookmarkEnd w:id="56"/>
       <w:r>
         <w:lastRenderedPageBreak/>
         <w:t>Admin, user</w:t>
       </w:r>
-      <w:bookmarkEnd w:id="56"/>
+      <w:bookmarkEnd w:id="57"/>
     </w:p>
     <w:p>
       <w:pPr>
         <w:pStyle w:val="Heading3"/>
       </w:pPr>
-      <w:bookmarkStart w:id="57" w:name="_4e2zqwj3xmdc" w:colFirst="0" w:colLast="0"/>
-      <w:bookmarkEnd w:id="57"/>
+      <w:bookmarkStart w:id="58" w:name="_4e2zqwj3xmdc" w:colFirst="0" w:colLast="0"/>
+      <w:bookmarkEnd w:id="58"/>
       <w:r>
         <w:br/>
       </w:r>
-      <w:bookmarkStart w:id="58" w:name="_Toc104122851"/>
+      <w:bookmarkStart w:id="59" w:name="_Toc104122851"/>
       <w:r>
         <w:t>a. Upload reviews</w:t>
       </w:r>
-      <w:bookmarkEnd w:id="58"/>
+      <w:bookmarkEnd w:id="59"/>
     </w:p>
     <w:tbl>
       <w:tblPr>
@@ -15230,13 +15278,13 @@
       <w:pPr>
         <w:pStyle w:val="Heading3"/>
       </w:pPr>
-      <w:bookmarkStart w:id="59" w:name="_p1qen3d5f0c3" w:colFirst="0" w:colLast="0"/>
-      <w:bookmarkStart w:id="60" w:name="_Toc104122852"/>
-      <w:bookmarkEnd w:id="59"/>
+      <w:bookmarkStart w:id="60" w:name="_p1qen3d5f0c3" w:colFirst="0" w:colLast="0"/>
+      <w:bookmarkStart w:id="61" w:name="_Toc104122852"/>
+      <w:bookmarkEnd w:id="60"/>
       <w:r>
         <w:t>b. Delete reviews</w:t>
       </w:r>
-      <w:bookmarkEnd w:id="60"/>
+      <w:bookmarkEnd w:id="61"/>
     </w:p>
     <w:tbl>
       <w:tblPr>
@@ -15719,13 +15767,13 @@
         </w:numPr>
         <w:ind w:left="360"/>
       </w:pPr>
-      <w:bookmarkStart w:id="61" w:name="_4thxt40h92c" w:colFirst="0" w:colLast="0"/>
-      <w:bookmarkStart w:id="62" w:name="_Toc104122853"/>
-      <w:bookmarkEnd w:id="61"/>
+      <w:bookmarkStart w:id="62" w:name="_4thxt40h92c" w:colFirst="0" w:colLast="0"/>
+      <w:bookmarkStart w:id="63" w:name="_Toc104122853"/>
+      <w:bookmarkEnd w:id="62"/>
       <w:r>
         <w:t>Admin, lead guide, guide</w:t>
       </w:r>
-      <w:bookmarkEnd w:id="62"/>
+      <w:bookmarkEnd w:id="63"/>
     </w:p>
     <w:p>
       <w:pPr>
@@ -15735,13 +15783,13 @@
           <w:numId w:val="8"/>
         </w:numPr>
       </w:pPr>
-      <w:bookmarkStart w:id="63" w:name="_ya01f6boi2hz" w:colFirst="0" w:colLast="0"/>
-      <w:bookmarkStart w:id="64" w:name="_Toc104122854"/>
-      <w:bookmarkEnd w:id="63"/>
+      <w:bookmarkStart w:id="64" w:name="_ya01f6boi2hz" w:colFirst="0" w:colLast="0"/>
+      <w:bookmarkStart w:id="65" w:name="_Toc104122854"/>
+      <w:bookmarkEnd w:id="64"/>
       <w:r>
         <w:t>Get monthly plan</w:t>
       </w:r>
-      <w:bookmarkEnd w:id="64"/>
+      <w:bookmarkEnd w:id="65"/>
     </w:p>
     <w:tbl>
       <w:tblPr>
@@ -16222,13 +16270,13 @@
           <w:numId w:val="8"/>
         </w:numPr>
       </w:pPr>
-      <w:bookmarkStart w:id="65" w:name="_nf4n7nhjbtuk" w:colFirst="0" w:colLast="0"/>
-      <w:bookmarkStart w:id="66" w:name="_Toc104122855"/>
-      <w:bookmarkEnd w:id="65"/>
+      <w:bookmarkStart w:id="66" w:name="_nf4n7nhjbtuk" w:colFirst="0" w:colLast="0"/>
+      <w:bookmarkStart w:id="67" w:name="_Toc104122855"/>
+      <w:bookmarkEnd w:id="66"/>
       <w:r>
         <w:t>Get tour stats</w:t>
       </w:r>
-      <w:bookmarkEnd w:id="66"/>
+      <w:bookmarkEnd w:id="67"/>
     </w:p>
     <w:tbl>
       <w:tblPr>
@@ -16331,16 +16379,16 @@
                 <w:b w:val="0"/>
               </w:rPr>
             </w:pPr>
-            <w:bookmarkStart w:id="67" w:name="_a6qrzgq9iigr" w:colFirst="0" w:colLast="0"/>
-            <w:bookmarkStart w:id="68" w:name="_Toc104122856"/>
-            <w:bookmarkEnd w:id="67"/>
+            <w:bookmarkStart w:id="68" w:name="_a6qrzgq9iigr" w:colFirst="0" w:colLast="0"/>
+            <w:bookmarkStart w:id="69" w:name="_Toc104122856"/>
+            <w:bookmarkEnd w:id="68"/>
             <w:r>
               <w:rPr>
                 <w:b w:val="0"/>
               </w:rPr>
               <w:t>Get tour stats</w:t>
             </w:r>
-            <w:bookmarkEnd w:id="68"/>
+            <w:bookmarkEnd w:id="69"/>
           </w:p>
         </w:tc>
       </w:tr>
@@ -16701,13 +16749,13 @@
           <w:numId w:val="16"/>
         </w:numPr>
       </w:pPr>
-      <w:bookmarkStart w:id="69" w:name="_an0u9tte4e72" w:colFirst="0" w:colLast="0"/>
-      <w:bookmarkStart w:id="70" w:name="_Toc104122857"/>
-      <w:bookmarkEnd w:id="69"/>
+      <w:bookmarkStart w:id="70" w:name="_an0u9tte4e72" w:colFirst="0" w:colLast="0"/>
+      <w:bookmarkStart w:id="71" w:name="_Toc104122857"/>
+      <w:bookmarkEnd w:id="70"/>
       <w:r>
         <w:t xml:space="preserve"> Use case diagram</w:t>
       </w:r>
-      <w:bookmarkEnd w:id="70"/>
+      <w:bookmarkEnd w:id="71"/>
       <w:r>
         <w:tab/>
       </w:r>
@@ -17317,8 +17365,6 @@
       <w:pPr>
         <w:pStyle w:val="ListParagraph"/>
       </w:pPr>
-      <w:bookmarkStart w:id="71" w:name="_GoBack"/>
-      <w:bookmarkEnd w:id="71"/>
     </w:p>
     <w:p>
       <w:pPr>
@@ -17443,8 +17489,157 @@
         </w:drawing>
       </w:r>
     </w:p>
+    <w:p>
+      <w:pPr>
+        <w:pStyle w:val="ListParagraph"/>
+        <w:numPr>
+          <w:ilvl w:val="3"/>
+          <w:numId w:val="16"/>
+        </w:numPr>
+        <w:ind w:left="720"/>
+        <w:outlineLvl w:val="1"/>
+        <w:rPr>
+          <w:b/>
+          <w:sz w:val="28"/>
+        </w:rPr>
+      </w:pPr>
+      <w:r>
+        <w:rPr>
+          <w:b/>
+          <w:sz w:val="28"/>
+        </w:rPr>
+        <w:t>Home page</w:t>
+      </w:r>
+    </w:p>
+    <w:p>
+      <w:r>
+        <w:rPr>
+          <w:noProof/>
+        </w:rPr>
+        <w:drawing>
+          <wp:inline distT="0" distB="0" distL="0" distR="0">
+            <wp:extent cx="5943600" cy="2898775"/>
+            <wp:effectExtent l="0" t="0" r="0" b="0"/>
+            <wp:docPr id="10" name="Picture 10"/>
+            <wp:cNvGraphicFramePr>
+              <a:graphicFrameLocks xmlns:a="http://schemas.openxmlformats.org/drawingml/2006/main" noChangeAspect="1"/>
+            </wp:cNvGraphicFramePr>
+            <a:graphic xmlns:a="http://schemas.openxmlformats.org/drawingml/2006/main">
+              <a:graphicData uri="http://schemas.openxmlformats.org/drawingml/2006/picture">
+                <pic:pic xmlns:pic="http://schemas.openxmlformats.org/drawingml/2006/picture">
+                  <pic:nvPicPr>
+                    <pic:cNvPr id="10" name="home.png"/>
+                    <pic:cNvPicPr/>
+                  </pic:nvPicPr>
+                  <pic:blipFill>
+                    <a:blip r:embed="rId19" cstate="print">
+                      <a:extLst>
+                        <a:ext uri="{28A0092B-C50C-407E-A947-70E740481C1C}">
+                          <a14:useLocalDpi xmlns:a14="http://schemas.microsoft.com/office/drawing/2010/main" val="0"/>
+                        </a:ext>
+                      </a:extLst>
+                    </a:blip>
+                    <a:stretch>
+                      <a:fillRect/>
+                    </a:stretch>
+                  </pic:blipFill>
+                  <pic:spPr>
+                    <a:xfrm>
+                      <a:off x="0" y="0"/>
+                      <a:ext cx="5943600" cy="2898775"/>
+                    </a:xfrm>
+                    <a:prstGeom prst="rect">
+                      <a:avLst/>
+                    </a:prstGeom>
+                  </pic:spPr>
+                </pic:pic>
+              </a:graphicData>
+            </a:graphic>
+          </wp:inline>
+        </w:drawing>
+      </w:r>
+    </w:p>
+    <w:p/>
+    <w:p/>
+    <w:p>
+      <w:pPr>
+        <w:pStyle w:val="ListParagraph"/>
+        <w:numPr>
+          <w:ilvl w:val="3"/>
+          <w:numId w:val="16"/>
+        </w:numPr>
+        <w:outlineLvl w:val="1"/>
+        <w:rPr>
+          <w:b/>
+        </w:rPr>
+      </w:pPr>
+      <w:r>
+        <w:rPr>
+          <w:b/>
+          <w:sz w:val="28"/>
+        </w:rPr>
+        <w:lastRenderedPageBreak/>
+        <w:t>Details</w:t>
+      </w:r>
+    </w:p>
+    <w:p>
+      <w:pPr>
+        <w:pStyle w:val="ListParagraph"/>
+        <w:ind w:left="-90"/>
+        <w:rPr>
+          <w:b/>
+        </w:rPr>
+      </w:pPr>
+      <w:r>
+        <w:rPr>
+          <w:b/>
+          <w:noProof/>
+        </w:rPr>
+        <w:drawing>
+          <wp:inline distT="0" distB="0" distL="0" distR="0">
+            <wp:extent cx="3488055" cy="7562850"/>
+            <wp:effectExtent l="0" t="0" r="0" b="0"/>
+            <wp:docPr id="11" name="Picture 11"/>
+            <wp:cNvGraphicFramePr>
+              <a:graphicFrameLocks xmlns:a="http://schemas.openxmlformats.org/drawingml/2006/main" noChangeAspect="1"/>
+            </wp:cNvGraphicFramePr>
+            <a:graphic xmlns:a="http://schemas.openxmlformats.org/drawingml/2006/main">
+              <a:graphicData uri="http://schemas.openxmlformats.org/drawingml/2006/picture">
+                <pic:pic xmlns:pic="http://schemas.openxmlformats.org/drawingml/2006/picture">
+                  <pic:nvPicPr>
+                    <pic:cNvPr id="11" name="detail.jpg"/>
+                    <pic:cNvPicPr/>
+                  </pic:nvPicPr>
+                  <pic:blipFill>
+                    <a:blip r:embed="rId20" cstate="print">
+                      <a:extLst>
+                        <a:ext uri="{28A0092B-C50C-407E-A947-70E740481C1C}">
+                          <a14:useLocalDpi xmlns:a14="http://schemas.microsoft.com/office/drawing/2010/main" val="0"/>
+                        </a:ext>
+                      </a:extLst>
+                    </a:blip>
+                    <a:stretch>
+                      <a:fillRect/>
+                    </a:stretch>
+                  </pic:blipFill>
+                  <pic:spPr>
+                    <a:xfrm>
+                      <a:off x="0" y="0"/>
+                      <a:ext cx="3488055" cy="7562850"/>
+                    </a:xfrm>
+                    <a:prstGeom prst="rect">
+                      <a:avLst/>
+                    </a:prstGeom>
+                  </pic:spPr>
+                </pic:pic>
+              </a:graphicData>
+            </a:graphic>
+          </wp:inline>
+        </w:drawing>
+      </w:r>
+    </w:p>
     <w:sectPr>
-      <w:footerReference w:type="default" r:id="rId19"/>
+      <w:footerReference w:type="default" r:id="rId21"/>
       <w:pgSz w:w="12240" w:h="15840"/>
       <w:pgMar w:top="1440" w:right="1440" w:bottom="1440" w:left="1440" w:header="720" w:footer="720" w:gutter="0"/>
       <w:pgNumType w:start="1"/>
@@ -17529,7 +17724,7 @@
           <w:rPr>
             <w:noProof/>
           </w:rPr>
-          <w:t>18</w:t>
+          <w:t>5</w:t>
         </w:r>
         <w:r>
           <w:rPr>
@@ -22656,7 +22851,7 @@
 </file>
 
 <file path=customXml/itemProps1.xml><?xml version="1.0" encoding="utf-8"?>
-<ds:datastoreItem xmlns:ds="http://schemas.openxmlformats.org/officeDocument/2006/customXml" ds:itemID="{76C260A3-C9C0-45F1-986B-56E98CBE398E}">
+<ds:datastoreItem xmlns:ds="http://schemas.openxmlformats.org/officeDocument/2006/customXml" ds:itemID="{32002028-C3BE-4F0E-9FE9-C3AF17BF80B9}">
   <ds:schemaRefs>
     <ds:schemaRef ds:uri="http://schemas.openxmlformats.org/officeDocument/2006/bibliography"/>
   </ds:schemaRefs>

</xml_diff>